<commit_message>
all the web functions are working.
</commit_message>
<xml_diff>
--- a/מבוא לתקשורת מחשבים תרגיל 3.docx
+++ b/מבוא לתקשורת מחשבים תרגיל 3.docx
@@ -86,7 +86,6 @@
       <w:pPr>
         <w:spacing w:line="240" w:lineRule="auto"/>
         <w:rPr>
-          <w:rFonts w:hint="cs"/>
           <w:sz w:val="32"/>
           <w:szCs w:val="32"/>
           <w:rtl/>
@@ -107,14 +106,15 @@
         <w:tblStyle w:val="a4"/>
         <w:tblpPr w:leftFromText="180" w:rightFromText="180" w:vertAnchor="text" w:horzAnchor="margin" w:tblpXSpec="center" w:tblpY="4721"/>
         <w:bidiVisual/>
-        <w:tblW w:w="11182" w:type="dxa"/>
+        <w:tblW w:w="12004" w:type="dxa"/>
         <w:tblLook w:val="04A0" w:firstRow="1" w:lastRow="0" w:firstColumn="1" w:lastColumn="0" w:noHBand="0" w:noVBand="1"/>
       </w:tblPr>
       <w:tblGrid>
+        <w:gridCol w:w="1025"/>
         <w:gridCol w:w="1207"/>
         <w:gridCol w:w="4772"/>
-        <w:gridCol w:w="2350"/>
-        <w:gridCol w:w="2853"/>
+        <w:gridCol w:w="2148"/>
+        <w:gridCol w:w="2852"/>
       </w:tblGrid>
       <w:tr>
         <w:trPr>
@@ -136,6 +136,25 @@
                 <w:rFonts w:hint="cs"/>
                 <w:rtl/>
               </w:rPr>
+              <w:t>מס בדיקה</w:t>
+            </w:r>
+          </w:p>
+        </w:tc>
+        <w:tc>
+          <w:tcPr>
+            <w:tcW w:w="1207" w:type="dxa"/>
+          </w:tcPr>
+          <w:p>
+            <w:pPr>
+              <w:rPr>
+                <w:rtl/>
+              </w:rPr>
+            </w:pPr>
+            <w:r>
+              <w:rPr>
+                <w:rFonts w:hint="cs"/>
+                <w:rtl/>
+              </w:rPr>
               <w:t>סוג</w:t>
             </w:r>
           </w:p>
@@ -147,47 +166,44 @@
           <w:p>
             <w:pPr>
               <w:rPr>
+                <w:rtl/>
+              </w:rPr>
+            </w:pPr>
+            <w:r>
+              <w:rPr>
                 <w:rFonts w:hint="cs"/>
                 <w:rtl/>
               </w:rPr>
+              <w:t>כתובת לבדיקה</w:t>
+            </w:r>
+          </w:p>
+        </w:tc>
+        <w:tc>
+          <w:tcPr>
+            <w:tcW w:w="1842" w:type="dxa"/>
+          </w:tcPr>
+          <w:p>
+            <w:pPr>
+              <w:rPr>
+                <w:rtl/>
+              </w:rPr>
             </w:pPr>
             <w:r>
               <w:rPr>
                 <w:rFonts w:hint="cs"/>
                 <w:rtl/>
               </w:rPr>
-              <w:t>כתובת לבדיקה</w:t>
-            </w:r>
-          </w:p>
-        </w:tc>
-        <w:tc>
-          <w:tcPr>
-            <w:tcW w:w="2350" w:type="dxa"/>
-          </w:tcPr>
-          <w:p>
-            <w:pPr>
-              <w:rPr>
-                <w:rFonts w:hint="cs"/>
-                <w:rtl/>
-              </w:rPr>
-            </w:pPr>
-            <w:r>
-              <w:rPr>
-                <w:rFonts w:hint="cs"/>
-                <w:rtl/>
-              </w:rPr>
               <w:t>דרישות לביצוע הבדיקה</w:t>
             </w:r>
           </w:p>
         </w:tc>
         <w:tc>
           <w:tcPr>
-            <w:tcW w:w="2853" w:type="dxa"/>
-          </w:tcPr>
-          <w:p>
-            <w:pPr>
-              <w:rPr>
-                <w:rFonts w:hint="cs"/>
+            <w:tcW w:w="2976" w:type="dxa"/>
+          </w:tcPr>
+          <w:p>
+            <w:pPr>
+              <w:rPr>
                 <w:rtl/>
               </w:rPr>
             </w:pPr>
@@ -212,6 +228,25 @@
           <w:p>
             <w:pPr>
               <w:rPr>
+                <w:rFonts w:asciiTheme="minorBidi" w:hAnsiTheme="minorBidi" w:hint="cs"/>
+              </w:rPr>
+            </w:pPr>
+            <w:r>
+              <w:rPr>
+                <w:rFonts w:asciiTheme="minorBidi" w:hAnsiTheme="minorBidi" w:hint="cs"/>
+                <w:rtl/>
+              </w:rPr>
+              <w:t>1</w:t>
+            </w:r>
+          </w:p>
+        </w:tc>
+        <w:tc>
+          <w:tcPr>
+            <w:tcW w:w="1207" w:type="dxa"/>
+          </w:tcPr>
+          <w:p>
+            <w:pPr>
+              <w:rPr>
                 <w:rFonts w:asciiTheme="minorBidi" w:hAnsiTheme="minorBidi"/>
                 <w:color w:val="505050"/>
                 <w:shd w:val="clear" w:color="auto" w:fill="FFFFFF"/>
@@ -220,37 +255,34 @@
             <w:r>
               <w:rPr>
                 <w:rFonts w:asciiTheme="minorBidi" w:hAnsiTheme="minorBidi" w:hint="cs"/>
+              </w:rPr>
+              <w:t>GET</w:t>
+            </w:r>
+          </w:p>
+        </w:tc>
+        <w:tc>
+          <w:tcPr>
+            <w:tcW w:w="4772" w:type="dxa"/>
+          </w:tcPr>
+          <w:p>
+            <w:pPr>
+              <w:rPr>
+                <w:rtl/>
+              </w:rPr>
+            </w:pPr>
+            <w:r>
+              <w:rPr>
+                <w:rFonts w:asciiTheme="minorBidi" w:hAnsiTheme="minorBidi"/>
                 <w:color w:val="505050"/>
                 <w:shd w:val="clear" w:color="auto" w:fill="FFFFFF"/>
               </w:rPr>
-              <w:t>GET</w:t>
-            </w:r>
-          </w:p>
-        </w:tc>
-        <w:tc>
-          <w:tcPr>
-            <w:tcW w:w="4772" w:type="dxa"/>
-          </w:tcPr>
-          <w:p>
-            <w:pPr>
-              <w:rPr>
-                <w:rFonts w:hint="cs"/>
-                <w:rtl/>
-              </w:rPr>
-            </w:pPr>
-            <w:r>
-              <w:rPr>
-                <w:rFonts w:asciiTheme="minorBidi" w:hAnsiTheme="minorBidi"/>
-                <w:color w:val="505050"/>
-                <w:shd w:val="clear" w:color="auto" w:fill="FFFFFF"/>
-              </w:rPr>
               <w:t>http://127.0.0.1:8080/MyWebsite.html?lang=en</w:t>
             </w:r>
           </w:p>
         </w:tc>
         <w:tc>
           <w:tcPr>
-            <w:tcW w:w="2350" w:type="dxa"/>
+            <w:tcW w:w="1842" w:type="dxa"/>
           </w:tcPr>
           <w:p>
             <w:r>
@@ -297,11 +329,12 @@
         </w:tc>
         <w:tc>
           <w:tcPr>
-            <w:tcW w:w="2853" w:type="dxa"/>
+            <w:tcW w:w="2976" w:type="dxa"/>
           </w:tcPr>
           <w:p>
             <w:pPr>
               <w:pStyle w:val="1"/>
+              <w:outlineLvl w:val="0"/>
               <w:rPr>
                 <w:rFonts w:asciiTheme="minorBidi" w:eastAsiaTheme="minorHAnsi" w:hAnsiTheme="minorBidi" w:cstheme="minorBidi"/>
                 <w:b w:val="0"/>
@@ -374,7 +407,6 @@
           <w:p>
             <w:pPr>
               <w:rPr>
-                <w:rFonts w:hint="cs"/>
                 <w:rtl/>
               </w:rPr>
             </w:pPr>
@@ -406,12 +438,30 @@
             <w:pPr>
               <w:rPr>
                 <w:rFonts w:hint="cs"/>
-                <w:rtl/>
               </w:rPr>
             </w:pPr>
             <w:r>
               <w:rPr>
                 <w:rFonts w:hint="cs"/>
+                <w:rtl/>
+              </w:rPr>
+              <w:t>2</w:t>
+            </w:r>
+          </w:p>
+        </w:tc>
+        <w:tc>
+          <w:tcPr>
+            <w:tcW w:w="1207" w:type="dxa"/>
+          </w:tcPr>
+          <w:p>
+            <w:pPr>
+              <w:rPr>
+                <w:rtl/>
+              </w:rPr>
+            </w:pPr>
+            <w:r>
+              <w:rPr>
+                <w:rFonts w:hint="cs"/>
               </w:rPr>
               <w:t>GET</w:t>
             </w:r>
@@ -424,7 +474,6 @@
           <w:p>
             <w:pPr>
               <w:rPr>
-                <w:rFonts w:hint="cs"/>
                 <w:rtl/>
               </w:rPr>
             </w:pPr>
@@ -440,12 +489,11 @@
         </w:tc>
         <w:tc>
           <w:tcPr>
-            <w:tcW w:w="2350" w:type="dxa"/>
-          </w:tcPr>
-          <w:p>
-            <w:pPr>
-              <w:rPr>
-                <w:rFonts w:hint="cs"/>
+            <w:tcW w:w="1842" w:type="dxa"/>
+          </w:tcPr>
+          <w:p>
+            <w:pPr>
+              <w:rPr>
                 <w:rtl/>
               </w:rPr>
             </w:pPr>
@@ -505,11 +553,12 @@
         </w:tc>
         <w:tc>
           <w:tcPr>
-            <w:tcW w:w="2853" w:type="dxa"/>
+            <w:tcW w:w="2976" w:type="dxa"/>
           </w:tcPr>
           <w:p>
             <w:pPr>
               <w:pStyle w:val="1"/>
+              <w:outlineLvl w:val="0"/>
               <w:rPr>
                 <w:rFonts w:asciiTheme="minorBidi" w:eastAsiaTheme="minorHAnsi" w:hAnsiTheme="minorBidi" w:cstheme="minorBidi"/>
                 <w:b w:val="0"/>
@@ -583,7 +632,6 @@
           <w:p>
             <w:pPr>
               <w:rPr>
-                <w:rFonts w:hint="cs"/>
                 <w:rtl/>
               </w:rPr>
             </w:pPr>
@@ -614,13 +662,32 @@
           <w:p>
             <w:pPr>
               <w:rPr>
-                <w:rtl/>
-              </w:rPr>
-            </w:pPr>
-            <w:r>
-              <w:rPr>
                 <w:rFonts w:hint="cs"/>
               </w:rPr>
+            </w:pPr>
+            <w:r>
+              <w:rPr>
+                <w:rFonts w:hint="cs"/>
+                <w:rtl/>
+              </w:rPr>
+              <w:t>3</w:t>
+            </w:r>
+          </w:p>
+        </w:tc>
+        <w:tc>
+          <w:tcPr>
+            <w:tcW w:w="1207" w:type="dxa"/>
+          </w:tcPr>
+          <w:p>
+            <w:pPr>
+              <w:rPr>
+                <w:rtl/>
+              </w:rPr>
+            </w:pPr>
+            <w:r>
+              <w:rPr>
+                <w:rFonts w:hint="cs"/>
+              </w:rPr>
               <w:t>GET</w:t>
             </w:r>
           </w:p>
@@ -632,7 +699,6 @@
           <w:p>
             <w:pPr>
               <w:rPr>
-                <w:rFonts w:hint="cs"/>
                 <w:rtl/>
               </w:rPr>
             </w:pPr>
@@ -648,12 +714,11 @@
         </w:tc>
         <w:tc>
           <w:tcPr>
-            <w:tcW w:w="2350" w:type="dxa"/>
-          </w:tcPr>
-          <w:p>
-            <w:pPr>
-              <w:rPr>
-                <w:rFonts w:hint="cs"/>
+            <w:tcW w:w="1842" w:type="dxa"/>
+          </w:tcPr>
+          <w:p>
+            <w:pPr>
+              <w:rPr>
                 <w:rtl/>
               </w:rPr>
             </w:pPr>
@@ -713,11 +778,12 @@
         </w:tc>
         <w:tc>
           <w:tcPr>
-            <w:tcW w:w="2853" w:type="dxa"/>
+            <w:tcW w:w="2976" w:type="dxa"/>
           </w:tcPr>
           <w:p>
             <w:pPr>
               <w:pStyle w:val="1"/>
+              <w:outlineLvl w:val="0"/>
               <w:rPr>
                 <w:color w:val="000000"/>
               </w:rPr>
@@ -894,7 +960,6 @@
           <w:p>
             <w:pPr>
               <w:rPr>
-                <w:rFonts w:hint="cs"/>
                 <w:rtl/>
               </w:rPr>
             </w:pPr>
@@ -931,6 +996,20 @@
             <w:r>
               <w:rPr>
                 <w:rFonts w:hint="cs"/>
+                <w:rtl/>
+              </w:rPr>
+              <w:t>4</w:t>
+            </w:r>
+          </w:p>
+        </w:tc>
+        <w:tc>
+          <w:tcPr>
+            <w:tcW w:w="1207" w:type="dxa"/>
+          </w:tcPr>
+          <w:p>
+            <w:r>
+              <w:rPr>
+                <w:rFonts w:hint="cs"/>
               </w:rPr>
               <w:t>GET</w:t>
             </w:r>
@@ -943,7 +1022,7 @@
           <w:p>
             <w:pPr>
               <w:rPr>
-                <w:rFonts w:asciiTheme="minorBidi" w:hAnsiTheme="minorBidi" w:hint="cs"/>
+                <w:rFonts w:asciiTheme="minorBidi" w:hAnsiTheme="minorBidi"/>
                 <w:color w:val="505050"/>
                 <w:shd w:val="clear" w:color="auto" w:fill="FFFFFF"/>
               </w:rPr>
@@ -960,7 +1039,7 @@
         </w:tc>
         <w:tc>
           <w:tcPr>
-            <w:tcW w:w="2350" w:type="dxa"/>
+            <w:tcW w:w="1842" w:type="dxa"/>
           </w:tcPr>
           <w:p>
             <w:pPr>
@@ -998,11 +1077,12 @@
         </w:tc>
         <w:tc>
           <w:tcPr>
-            <w:tcW w:w="2853" w:type="dxa"/>
+            <w:tcW w:w="2976" w:type="dxa"/>
           </w:tcPr>
           <w:p>
             <w:pPr>
               <w:pStyle w:val="1"/>
+              <w:outlineLvl w:val="0"/>
               <w:rPr>
                 <w:rFonts w:asciiTheme="minorBidi" w:eastAsiaTheme="minorHAnsi" w:hAnsiTheme="minorBidi" w:cstheme="minorBidi"/>
                 <w:b w:val="0"/>
@@ -1114,14 +1194,28 @@
           <w:p>
             <w:pPr>
               <w:rPr>
-                <w:rFonts w:hint="cs"/>
-              </w:rPr>
-            </w:pPr>
-            <w:r>
-              <w:rPr>
-                <w:rFonts w:asciiTheme="minorBidi" w:hAnsiTheme="minorBidi"/>
+                <w:rFonts w:asciiTheme="minorBidi" w:hAnsiTheme="minorBidi"/>
+              </w:rPr>
+            </w:pPr>
+            <w:r>
+              <w:rPr>
+                <w:rFonts w:asciiTheme="minorBidi" w:hAnsiTheme="minorBidi" w:hint="cs"/>
+                <w:rtl/>
               </w:rPr>
               <w:lastRenderedPageBreak/>
+              <w:t>5</w:t>
+            </w:r>
+          </w:p>
+        </w:tc>
+        <w:tc>
+          <w:tcPr>
+            <w:tcW w:w="1207" w:type="dxa"/>
+          </w:tcPr>
+          <w:p>
+            <w:r>
+              <w:rPr>
+                <w:rFonts w:asciiTheme="minorBidi" w:hAnsiTheme="minorBidi"/>
+              </w:rPr>
               <w:t>POST</w:t>
             </w:r>
           </w:p>
@@ -1150,12 +1244,12 @@
         </w:tc>
         <w:tc>
           <w:tcPr>
-            <w:tcW w:w="2350" w:type="dxa"/>
-          </w:tcPr>
-          <w:p>
-            <w:pPr>
-              <w:rPr>
-                <w:rFonts w:asciiTheme="minorBidi" w:hAnsiTheme="minorBidi" w:hint="cs"/>
+            <w:tcW w:w="1842" w:type="dxa"/>
+          </w:tcPr>
+          <w:p>
+            <w:pPr>
+              <w:rPr>
+                <w:rFonts w:asciiTheme="minorBidi" w:hAnsiTheme="minorBidi"/>
                 <w:rtl/>
               </w:rPr>
             </w:pPr>
@@ -1205,7 +1299,7 @@
         </w:tc>
         <w:tc>
           <w:tcPr>
-            <w:tcW w:w="2853" w:type="dxa"/>
+            <w:tcW w:w="2976" w:type="dxa"/>
           </w:tcPr>
           <w:p>
             <w:pPr>
@@ -1213,7 +1307,7 @@
               <w:jc w:val="right"/>
               <w:outlineLvl w:val="0"/>
               <w:rPr>
-                <w:rFonts w:asciiTheme="minorBidi" w:eastAsiaTheme="minorHAnsi" w:hAnsiTheme="minorBidi" w:cstheme="minorBidi" w:hint="cs"/>
+                <w:rFonts w:asciiTheme="minorBidi" w:eastAsiaTheme="minorHAnsi" w:hAnsiTheme="minorBidi" w:cstheme="minorBidi"/>
                 <w:b w:val="0"/>
                 <w:bCs w:val="0"/>
                 <w:kern w:val="0"/>
@@ -1391,6 +1485,20 @@
             <w:r>
               <w:rPr>
                 <w:rFonts w:hint="cs"/>
+                <w:rtl/>
+              </w:rPr>
+              <w:t>6</w:t>
+            </w:r>
+          </w:p>
+        </w:tc>
+        <w:tc>
+          <w:tcPr>
+            <w:tcW w:w="1207" w:type="dxa"/>
+          </w:tcPr>
+          <w:p>
+            <w:r>
+              <w:rPr>
+                <w:rFonts w:hint="cs"/>
               </w:rPr>
               <w:t>HEAD</w:t>
             </w:r>
@@ -1420,12 +1528,12 @@
         </w:tc>
         <w:tc>
           <w:tcPr>
-            <w:tcW w:w="2350" w:type="dxa"/>
-          </w:tcPr>
-          <w:p>
-            <w:pPr>
-              <w:rPr>
-                <w:rFonts w:asciiTheme="minorBidi" w:hAnsiTheme="minorBidi" w:hint="cs"/>
+            <w:tcW w:w="1842" w:type="dxa"/>
+          </w:tcPr>
+          <w:p>
+            <w:pPr>
+              <w:rPr>
+                <w:rFonts w:asciiTheme="minorBidi" w:hAnsiTheme="minorBidi"/>
                 <w:rtl/>
               </w:rPr>
             </w:pPr>
@@ -1489,7 +1597,7 @@
         </w:tc>
         <w:tc>
           <w:tcPr>
-            <w:tcW w:w="2853" w:type="dxa"/>
+            <w:tcW w:w="2976" w:type="dxa"/>
           </w:tcPr>
           <w:p>
             <w:pPr>
@@ -1643,6 +1751,20 @@
             <w:r>
               <w:rPr>
                 <w:rFonts w:hint="cs"/>
+                <w:rtl/>
+              </w:rPr>
+              <w:t>7</w:t>
+            </w:r>
+          </w:p>
+        </w:tc>
+        <w:tc>
+          <w:tcPr>
+            <w:tcW w:w="1207" w:type="dxa"/>
+          </w:tcPr>
+          <w:p>
+            <w:r>
+              <w:rPr>
+                <w:rFonts w:hint="cs"/>
               </w:rPr>
               <w:t>HEAD</w:t>
             </w:r>
@@ -1672,12 +1794,12 @@
         </w:tc>
         <w:tc>
           <w:tcPr>
-            <w:tcW w:w="2350" w:type="dxa"/>
-          </w:tcPr>
-          <w:p>
-            <w:pPr>
-              <w:rPr>
-                <w:rFonts w:asciiTheme="minorBidi" w:hAnsiTheme="minorBidi" w:hint="cs"/>
+            <w:tcW w:w="1842" w:type="dxa"/>
+          </w:tcPr>
+          <w:p>
+            <w:pPr>
+              <w:rPr>
+                <w:rFonts w:asciiTheme="minorBidi" w:hAnsiTheme="minorBidi"/>
                 <w:rtl/>
               </w:rPr>
             </w:pPr>
@@ -1759,7 +1881,7 @@
         </w:tc>
         <w:tc>
           <w:tcPr>
-            <w:tcW w:w="2853" w:type="dxa"/>
+            <w:tcW w:w="2976" w:type="dxa"/>
           </w:tcPr>
           <w:p>
             <w:pPr>
@@ -1887,6 +2009,20 @@
             <w:r>
               <w:rPr>
                 <w:rFonts w:hint="cs"/>
+                <w:rtl/>
+              </w:rPr>
+              <w:t>8</w:t>
+            </w:r>
+          </w:p>
+        </w:tc>
+        <w:tc>
+          <w:tcPr>
+            <w:tcW w:w="1207" w:type="dxa"/>
+          </w:tcPr>
+          <w:p>
+            <w:r>
+              <w:rPr>
+                <w:rFonts w:hint="cs"/>
               </w:rPr>
               <w:t>HEAD</w:t>
             </w:r>
@@ -1916,12 +2052,12 @@
         </w:tc>
         <w:tc>
           <w:tcPr>
-            <w:tcW w:w="2350" w:type="dxa"/>
-          </w:tcPr>
-          <w:p>
-            <w:pPr>
-              <w:rPr>
-                <w:rFonts w:asciiTheme="minorBidi" w:hAnsiTheme="minorBidi" w:hint="cs"/>
+            <w:tcW w:w="1842" w:type="dxa"/>
+          </w:tcPr>
+          <w:p>
+            <w:pPr>
+              <w:rPr>
+                <w:rFonts w:asciiTheme="minorBidi" w:hAnsiTheme="minorBidi"/>
                 <w:rtl/>
               </w:rPr>
             </w:pPr>
@@ -1997,7 +2133,7 @@
         </w:tc>
         <w:tc>
           <w:tcPr>
-            <w:tcW w:w="2853" w:type="dxa"/>
+            <w:tcW w:w="2976" w:type="dxa"/>
           </w:tcPr>
           <w:p>
             <w:pPr>
@@ -2124,6 +2260,20 @@
             <w:r>
               <w:rPr>
                 <w:rFonts w:hint="cs"/>
+                <w:rtl/>
+              </w:rPr>
+              <w:t>9</w:t>
+            </w:r>
+          </w:p>
+        </w:tc>
+        <w:tc>
+          <w:tcPr>
+            <w:tcW w:w="1207" w:type="dxa"/>
+          </w:tcPr>
+          <w:p>
+            <w:r>
+              <w:rPr>
+                <w:rFonts w:hint="cs"/>
               </w:rPr>
               <w:t>HEAD</w:t>
             </w:r>
@@ -2153,12 +2303,12 @@
         </w:tc>
         <w:tc>
           <w:tcPr>
-            <w:tcW w:w="2350" w:type="dxa"/>
-          </w:tcPr>
-          <w:p>
-            <w:pPr>
-              <w:rPr>
-                <w:rFonts w:asciiTheme="minorBidi" w:hAnsiTheme="minorBidi" w:hint="cs"/>
+            <w:tcW w:w="1842" w:type="dxa"/>
+          </w:tcPr>
+          <w:p>
+            <w:pPr>
+              <w:rPr>
+                <w:rFonts w:asciiTheme="minorBidi" w:hAnsiTheme="minorBidi"/>
                 <w:rtl/>
               </w:rPr>
             </w:pPr>
@@ -2208,7 +2358,7 @@
         </w:tc>
         <w:tc>
           <w:tcPr>
-            <w:tcW w:w="2853" w:type="dxa"/>
+            <w:tcW w:w="2976" w:type="dxa"/>
           </w:tcPr>
           <w:p>
             <w:pPr>
@@ -2329,9 +2479,23 @@
           <w:p>
             <w:pPr>
               <w:rPr>
-                <w:rFonts w:hint="cs"/>
-              </w:rPr>
-            </w:pPr>
+                <w:rFonts w:asciiTheme="minorBidi" w:hAnsiTheme="minorBidi"/>
+              </w:rPr>
+            </w:pPr>
+            <w:r>
+              <w:rPr>
+                <w:rFonts w:asciiTheme="minorBidi" w:hAnsiTheme="minorBidi" w:hint="cs"/>
+                <w:rtl/>
+              </w:rPr>
+              <w:t>10</w:t>
+            </w:r>
+          </w:p>
+        </w:tc>
+        <w:tc>
+          <w:tcPr>
+            <w:tcW w:w="1207" w:type="dxa"/>
+          </w:tcPr>
+          <w:p>
             <w:r>
               <w:rPr>
                 <w:rFonts w:asciiTheme="minorBidi" w:hAnsiTheme="minorBidi"/>
@@ -2347,7 +2511,7 @@
           <w:p>
             <w:pPr>
               <w:rPr>
-                <w:rFonts w:asciiTheme="minorBidi" w:hAnsiTheme="minorBidi" w:hint="cs"/>
+                <w:rFonts w:asciiTheme="minorBidi" w:hAnsiTheme="minorBidi"/>
                 <w:color w:val="505050"/>
                 <w:shd w:val="clear" w:color="auto" w:fill="FFFFFF"/>
               </w:rPr>
@@ -2364,12 +2528,12 @@
         </w:tc>
         <w:tc>
           <w:tcPr>
-            <w:tcW w:w="2350" w:type="dxa"/>
-          </w:tcPr>
-          <w:p>
-            <w:pPr>
-              <w:rPr>
-                <w:rFonts w:asciiTheme="minorBidi" w:hAnsiTheme="minorBidi" w:hint="cs"/>
+            <w:tcW w:w="1842" w:type="dxa"/>
+          </w:tcPr>
+          <w:p>
+            <w:pPr>
+              <w:rPr>
+                <w:rFonts w:asciiTheme="minorBidi" w:hAnsiTheme="minorBidi"/>
                 <w:rtl/>
               </w:rPr>
             </w:pPr>
@@ -2419,7 +2583,7 @@
         </w:tc>
         <w:tc>
           <w:tcPr>
-            <w:tcW w:w="2853" w:type="dxa"/>
+            <w:tcW w:w="2976" w:type="dxa"/>
           </w:tcPr>
           <w:p>
             <w:pPr>
@@ -2754,7 +2918,26 @@
           <w:p>
             <w:pPr>
               <w:rPr>
-                <w:rFonts w:asciiTheme="minorBidi" w:hAnsiTheme="minorBidi" w:hint="cs"/>
+                <w:rFonts w:asciiTheme="minorBidi" w:hAnsiTheme="minorBidi"/>
+              </w:rPr>
+            </w:pPr>
+            <w:r>
+              <w:rPr>
+                <w:rFonts w:asciiTheme="minorBidi" w:hAnsiTheme="minorBidi" w:hint="cs"/>
+                <w:rtl/>
+              </w:rPr>
+              <w:t>11</w:t>
+            </w:r>
+          </w:p>
+        </w:tc>
+        <w:tc>
+          <w:tcPr>
+            <w:tcW w:w="1207" w:type="dxa"/>
+          </w:tcPr>
+          <w:p>
+            <w:pPr>
+              <w:rPr>
+                <w:rFonts w:asciiTheme="minorBidi" w:hAnsiTheme="minorBidi"/>
               </w:rPr>
             </w:pPr>
             <w:r>
@@ -2772,7 +2955,7 @@
           <w:p>
             <w:pPr>
               <w:rPr>
-                <w:rFonts w:asciiTheme="minorBidi" w:hAnsiTheme="minorBidi" w:hint="cs"/>
+                <w:rFonts w:asciiTheme="minorBidi" w:hAnsiTheme="minorBidi"/>
                 <w:color w:val="505050"/>
                 <w:shd w:val="clear" w:color="auto" w:fill="FFFFFF"/>
               </w:rPr>
@@ -2789,12 +2972,12 @@
         </w:tc>
         <w:tc>
           <w:tcPr>
-            <w:tcW w:w="2350" w:type="dxa"/>
-          </w:tcPr>
-          <w:p>
-            <w:pPr>
-              <w:rPr>
-                <w:rFonts w:asciiTheme="minorBidi" w:hAnsiTheme="minorBidi" w:hint="cs"/>
+            <w:tcW w:w="1842" w:type="dxa"/>
+          </w:tcPr>
+          <w:p>
+            <w:pPr>
+              <w:rPr>
+                <w:rFonts w:asciiTheme="minorBidi" w:hAnsiTheme="minorBidi"/>
                 <w:rtl/>
               </w:rPr>
             </w:pPr>
@@ -2887,7 +3070,7 @@
         </w:tc>
         <w:tc>
           <w:tcPr>
-            <w:tcW w:w="2853" w:type="dxa"/>
+            <w:tcW w:w="2976" w:type="dxa"/>
           </w:tcPr>
           <w:p>
             <w:pPr>
@@ -2963,7 +3146,26 @@
           <w:p>
             <w:pPr>
               <w:rPr>
-                <w:rFonts w:asciiTheme="minorBidi" w:hAnsiTheme="minorBidi" w:hint="cs"/>
+                <w:rFonts w:asciiTheme="minorBidi" w:hAnsiTheme="minorBidi"/>
+              </w:rPr>
+            </w:pPr>
+            <w:r>
+              <w:rPr>
+                <w:rFonts w:asciiTheme="minorBidi" w:hAnsiTheme="minorBidi" w:hint="cs"/>
+                <w:rtl/>
+              </w:rPr>
+              <w:t>12</w:t>
+            </w:r>
+          </w:p>
+        </w:tc>
+        <w:tc>
+          <w:tcPr>
+            <w:tcW w:w="1207" w:type="dxa"/>
+          </w:tcPr>
+          <w:p>
+            <w:pPr>
+              <w:rPr>
+                <w:rFonts w:asciiTheme="minorBidi" w:hAnsiTheme="minorBidi"/>
                 <w:rtl/>
               </w:rPr>
             </w:pPr>
@@ -2982,7 +3184,7 @@
           <w:p>
             <w:pPr>
               <w:rPr>
-                <w:rFonts w:asciiTheme="minorBidi" w:hAnsiTheme="minorBidi" w:hint="cs"/>
+                <w:rFonts w:asciiTheme="minorBidi" w:hAnsiTheme="minorBidi"/>
               </w:rPr>
             </w:pPr>
             <w:r>
@@ -2995,12 +3197,12 @@
         </w:tc>
         <w:tc>
           <w:tcPr>
-            <w:tcW w:w="2350" w:type="dxa"/>
-          </w:tcPr>
-          <w:p>
-            <w:pPr>
-              <w:rPr>
-                <w:rFonts w:asciiTheme="minorBidi" w:hAnsiTheme="minorBidi" w:hint="cs"/>
+            <w:tcW w:w="1842" w:type="dxa"/>
+          </w:tcPr>
+          <w:p>
+            <w:pPr>
+              <w:rPr>
+                <w:rFonts w:asciiTheme="minorBidi" w:hAnsiTheme="minorBidi"/>
                 <w:rtl/>
               </w:rPr>
             </w:pPr>
@@ -3059,6 +3261,7 @@
                 <w:rFonts w:asciiTheme="minorBidi" w:hAnsiTheme="minorBidi" w:hint="cs"/>
                 <w:rtl/>
               </w:rPr>
+              <w:lastRenderedPageBreak/>
               <w:t>בפוסטמן</w:t>
             </w:r>
             <w:proofErr w:type="spellEnd"/>
@@ -3073,7 +3276,7 @@
         </w:tc>
         <w:tc>
           <w:tcPr>
-            <w:tcW w:w="2853" w:type="dxa"/>
+            <w:tcW w:w="2976" w:type="dxa"/>
           </w:tcPr>
           <w:p>
             <w:pPr>
@@ -3099,6 +3302,7 @@
                 <w:sz w:val="22"/>
                 <w:szCs w:val="22"/>
               </w:rPr>
+              <w:lastRenderedPageBreak/>
               <w:t>ok</w:t>
             </w:r>
             <w:r>
@@ -3274,6 +3478,7 @@
                 <w:sz w:val="22"/>
                 <w:szCs w:val="22"/>
               </w:rPr>
+              <w:lastRenderedPageBreak/>
               <w:t xml:space="preserve"> </w:t>
             </w:r>
             <w:r>
@@ -3349,7 +3554,27 @@
           <w:p>
             <w:pPr>
               <w:rPr>
-                <w:rFonts w:asciiTheme="minorBidi" w:hAnsiTheme="minorBidi" w:hint="cs"/>
+                <w:rFonts w:asciiTheme="minorBidi" w:hAnsiTheme="minorBidi"/>
+              </w:rPr>
+            </w:pPr>
+            <w:r>
+              <w:rPr>
+                <w:rFonts w:asciiTheme="minorBidi" w:hAnsiTheme="minorBidi" w:hint="cs"/>
+                <w:rtl/>
+              </w:rPr>
+              <w:lastRenderedPageBreak/>
+              <w:t>13</w:t>
+            </w:r>
+          </w:p>
+        </w:tc>
+        <w:tc>
+          <w:tcPr>
+            <w:tcW w:w="1207" w:type="dxa"/>
+          </w:tcPr>
+          <w:p>
+            <w:pPr>
+              <w:rPr>
+                <w:rFonts w:asciiTheme="minorBidi" w:hAnsiTheme="minorBidi"/>
               </w:rPr>
             </w:pPr>
             <w:r>
@@ -3367,7 +3592,7 @@
           <w:p>
             <w:pPr>
               <w:rPr>
-                <w:rFonts w:asciiTheme="minorBidi" w:hAnsiTheme="minorBidi" w:hint="cs"/>
+                <w:rFonts w:asciiTheme="minorBidi" w:hAnsiTheme="minorBidi"/>
               </w:rPr>
             </w:pPr>
             <w:r>
@@ -3380,12 +3605,12 @@
         </w:tc>
         <w:tc>
           <w:tcPr>
-            <w:tcW w:w="2350" w:type="dxa"/>
-          </w:tcPr>
-          <w:p>
-            <w:pPr>
-              <w:rPr>
-                <w:rFonts w:asciiTheme="minorBidi" w:hAnsiTheme="minorBidi" w:hint="cs"/>
+            <w:tcW w:w="1842" w:type="dxa"/>
+          </w:tcPr>
+          <w:p>
+            <w:pPr>
+              <w:rPr>
+                <w:rFonts w:asciiTheme="minorBidi" w:hAnsiTheme="minorBidi"/>
                 <w:rtl/>
               </w:rPr>
             </w:pPr>
@@ -3449,7 +3674,7 @@
         </w:tc>
         <w:tc>
           <w:tcPr>
-            <w:tcW w:w="2853" w:type="dxa"/>
+            <w:tcW w:w="2976" w:type="dxa"/>
           </w:tcPr>
           <w:p>
             <w:pPr>
@@ -3457,7 +3682,7 @@
               <w:jc w:val="right"/>
               <w:outlineLvl w:val="0"/>
               <w:rPr>
-                <w:rFonts w:asciiTheme="minorBidi" w:eastAsiaTheme="minorHAnsi" w:hAnsiTheme="minorBidi" w:cstheme="minorBidi" w:hint="cs"/>
+                <w:rFonts w:asciiTheme="minorBidi" w:eastAsiaTheme="minorHAnsi" w:hAnsiTheme="minorBidi" w:cstheme="minorBidi"/>
                 <w:b w:val="0"/>
                 <w:bCs w:val="0"/>
                 <w:kern w:val="0"/>
@@ -3594,14 +3819,32 @@
           <w:p>
             <w:pPr>
               <w:rPr>
-                <w:rFonts w:asciiTheme="minorBidi" w:hAnsiTheme="minorBidi" w:hint="cs"/>
-              </w:rPr>
-            </w:pPr>
-            <w:r>
-              <w:rPr>
-                <w:rFonts w:asciiTheme="minorBidi" w:hAnsiTheme="minorBidi"/>
-              </w:rPr>
-              <w:lastRenderedPageBreak/>
+                <w:rFonts w:asciiTheme="minorBidi" w:hAnsiTheme="minorBidi"/>
+              </w:rPr>
+            </w:pPr>
+            <w:r>
+              <w:rPr>
+                <w:rFonts w:asciiTheme="minorBidi" w:hAnsiTheme="minorBidi" w:hint="cs"/>
+                <w:rtl/>
+              </w:rPr>
+              <w:t>14</w:t>
+            </w:r>
+          </w:p>
+        </w:tc>
+        <w:tc>
+          <w:tcPr>
+            <w:tcW w:w="1207" w:type="dxa"/>
+          </w:tcPr>
+          <w:p>
+            <w:pPr>
+              <w:rPr>
+                <w:rFonts w:asciiTheme="minorBidi" w:hAnsiTheme="minorBidi"/>
+              </w:rPr>
+            </w:pPr>
+            <w:r>
+              <w:rPr>
+                <w:rFonts w:asciiTheme="minorBidi" w:hAnsiTheme="minorBidi"/>
+              </w:rPr>
               <w:t>TRACE</w:t>
             </w:r>
           </w:p>
@@ -3613,7 +3856,7 @@
           <w:p>
             <w:pPr>
               <w:rPr>
-                <w:rFonts w:asciiTheme="minorBidi" w:hAnsiTheme="minorBidi" w:hint="cs"/>
+                <w:rFonts w:asciiTheme="minorBidi" w:hAnsiTheme="minorBidi"/>
               </w:rPr>
             </w:pPr>
             <w:r>
@@ -3628,12 +3871,12 @@
         </w:tc>
         <w:tc>
           <w:tcPr>
-            <w:tcW w:w="2350" w:type="dxa"/>
-          </w:tcPr>
-          <w:p>
-            <w:pPr>
-              <w:rPr>
-                <w:rFonts w:asciiTheme="minorBidi" w:hAnsiTheme="minorBidi" w:hint="cs"/>
+            <w:tcW w:w="1842" w:type="dxa"/>
+          </w:tcPr>
+          <w:p>
+            <w:pPr>
+              <w:rPr>
+                <w:rFonts w:asciiTheme="minorBidi" w:hAnsiTheme="minorBidi"/>
                 <w:rtl/>
               </w:rPr>
             </w:pPr>
@@ -3664,7 +3907,7 @@
         </w:tc>
         <w:tc>
           <w:tcPr>
-            <w:tcW w:w="2853" w:type="dxa"/>
+            <w:tcW w:w="2976" w:type="dxa"/>
           </w:tcPr>
           <w:p>
             <w:pPr>
@@ -3672,7 +3915,7 @@
               <w:jc w:val="right"/>
               <w:outlineLvl w:val="0"/>
               <w:rPr>
-                <w:rFonts w:asciiTheme="minorBidi" w:eastAsiaTheme="minorHAnsi" w:hAnsiTheme="minorBidi" w:cstheme="minorBidi" w:hint="cs"/>
+                <w:rFonts w:asciiTheme="minorBidi" w:eastAsiaTheme="minorHAnsi" w:hAnsiTheme="minorBidi" w:cstheme="minorBidi"/>
                 <w:b w:val="0"/>
                 <w:bCs w:val="0"/>
                 <w:kern w:val="0"/>
@@ -3791,7 +4034,26 @@
           <w:p>
             <w:pPr>
               <w:rPr>
-                <w:rFonts w:asciiTheme="minorBidi" w:hAnsiTheme="minorBidi" w:hint="cs"/>
+                <w:rFonts w:asciiTheme="minorBidi" w:hAnsiTheme="minorBidi"/>
+              </w:rPr>
+            </w:pPr>
+            <w:r>
+              <w:rPr>
+                <w:rFonts w:asciiTheme="minorBidi" w:hAnsiTheme="minorBidi" w:hint="cs"/>
+                <w:rtl/>
+              </w:rPr>
+              <w:t>15</w:t>
+            </w:r>
+          </w:p>
+        </w:tc>
+        <w:tc>
+          <w:tcPr>
+            <w:tcW w:w="1207" w:type="dxa"/>
+          </w:tcPr>
+          <w:p>
+            <w:pPr>
+              <w:rPr>
+                <w:rFonts w:asciiTheme="minorBidi" w:hAnsiTheme="minorBidi"/>
               </w:rPr>
             </w:pPr>
             <w:r>
@@ -3826,12 +4088,12 @@
         </w:tc>
         <w:tc>
           <w:tcPr>
-            <w:tcW w:w="2350" w:type="dxa"/>
-          </w:tcPr>
-          <w:p>
-            <w:pPr>
-              <w:rPr>
-                <w:rFonts w:asciiTheme="minorBidi" w:hAnsiTheme="minorBidi" w:hint="cs"/>
+            <w:tcW w:w="1842" w:type="dxa"/>
+          </w:tcPr>
+          <w:p>
+            <w:pPr>
+              <w:rPr>
+                <w:rFonts w:asciiTheme="minorBidi" w:hAnsiTheme="minorBidi"/>
                 <w:rtl/>
               </w:rPr>
             </w:pPr>
@@ -3862,7 +4124,7 @@
         </w:tc>
         <w:tc>
           <w:tcPr>
-            <w:tcW w:w="2853" w:type="dxa"/>
+            <w:tcW w:w="2976" w:type="dxa"/>
           </w:tcPr>
           <w:p>
             <w:pPr>
@@ -4012,7 +4274,7 @@
               <w:pStyle w:val="a3"/>
               <w:jc w:val="both"/>
               <w:rPr>
-                <w:rFonts w:asciiTheme="minorBidi" w:hAnsiTheme="minorBidi" w:hint="cs"/>
+                <w:rFonts w:asciiTheme="minorBidi" w:hAnsiTheme="minorBidi"/>
                 <w:rtl/>
               </w:rPr>
             </w:pPr>
@@ -4029,7 +4291,7 @@
               <w:pStyle w:val="a3"/>
               <w:ind w:left="0"/>
               <w:rPr>
-                <w:rFonts w:asciiTheme="minorBidi" w:hAnsiTheme="minorBidi" w:hint="cs"/>
+                <w:rFonts w:asciiTheme="minorBidi" w:hAnsiTheme="minorBidi"/>
                 <w:rtl/>
               </w:rPr>
             </w:pPr>
@@ -4076,7 +4338,6 @@
     <w:p>
       <w:pPr>
         <w:rPr>
-          <w:rFonts w:hint="cs"/>
           <w:sz w:val="32"/>
           <w:szCs w:val="32"/>
           <w:rtl/>
@@ -4104,14 +4365,87 @@
           <w:rtl/>
         </w:rPr>
       </w:pPr>
+      <w:r>
+        <w:rPr>
+          <w:rFonts w:hint="cs"/>
+          <w:rtl/>
+        </w:rPr>
+        <w:t xml:space="preserve">תצלומי מסך של </w:t>
+      </w:r>
+      <w:r>
+        <w:rPr>
+          <w:rFonts w:hint="cs"/>
+        </w:rPr>
+        <w:t>W</w:t>
+      </w:r>
+      <w:r>
+        <w:t xml:space="preserve">ireshark </w:t>
+      </w:r>
+      <w:r>
+        <w:rPr>
+          <w:rFonts w:hint="cs"/>
+          <w:rtl/>
+        </w:rPr>
+        <w:t xml:space="preserve"> :</w:t>
+      </w:r>
+    </w:p>
+    <w:p>
+      <w:pPr>
+        <w:rPr>
+          <w:rtl/>
+        </w:rPr>
+      </w:pPr>
+    </w:p>
+    <w:p>
+      <w:pPr>
+        <w:rPr>
+          <w:rtl/>
+        </w:rPr>
+      </w:pPr>
+      <w:r>
+        <w:rPr>
+          <w:rFonts w:hint="cs"/>
+        </w:rPr>
+        <w:t>GET</w:t>
+      </w:r>
+      <w:r>
+        <w:rPr>
+          <w:rFonts w:hint="cs"/>
+          <w:rtl/>
+        </w:rPr>
+        <w:t>:</w:t>
+      </w:r>
+    </w:p>
+    <w:p>
+      <w:pPr>
+        <w:rPr>
+          <w:rtl/>
+        </w:rPr>
+      </w:pPr>
+      <w:r>
+        <w:rPr>
+          <w:rFonts w:hint="cs"/>
+          <w:rtl/>
+        </w:rPr>
+        <w:t>מס בדיקה 1:</w:t>
+      </w:r>
+    </w:p>
+    <w:p>
+      <w:pPr>
+        <w:rPr>
+          <w:rtl/>
+        </w:rPr>
+      </w:pPr>
     </w:p>
     <w:p>
       <w:pPr>
         <w:rPr>
           <w:rFonts w:hint="cs"/>
+          <w:rtl/>
         </w:rPr>
       </w:pPr>
     </w:p>
+    <w:p/>
     <w:sectPr>
       <w:pgSz w:w="11906" w:h="16838"/>
       <w:pgMar w:top="1440" w:right="1800" w:bottom="1440" w:left="1800" w:header="708" w:footer="708" w:gutter="0"/>
@@ -4247,6 +4581,7 @@
     <w:lsdException w:name="HTML Sample" w:semiHidden="1" w:unhideWhenUsed="1"/>
     <w:lsdException w:name="HTML Typewriter" w:semiHidden="1" w:unhideWhenUsed="1"/>
     <w:lsdException w:name="HTML Variable" w:semiHidden="1" w:unhideWhenUsed="1"/>
+    <w:lsdException w:name="Normal Table" w:semiHidden="1" w:unhideWhenUsed="1"/>
     <w:lsdException w:name="annotation subject" w:semiHidden="1" w:unhideWhenUsed="1"/>
     <w:lsdException w:name="No List" w:semiHidden="1" w:unhideWhenUsed="1"/>
     <w:lsdException w:name="Outline List 1" w:semiHidden="1" w:unhideWhenUsed="1"/>
@@ -4293,8 +4628,10 @@
     <w:lsdException w:name="Table Subtle 2" w:semiHidden="1" w:unhideWhenUsed="1"/>
     <w:lsdException w:name="Table Web 1" w:semiHidden="1" w:unhideWhenUsed="1"/>
     <w:lsdException w:name="Table Web 2" w:semiHidden="1" w:unhideWhenUsed="1"/>
+    <w:lsdException w:name="Table Web 3" w:semiHidden="1" w:unhideWhenUsed="1"/>
     <w:lsdException w:name="Balloon Text" w:semiHidden="1" w:unhideWhenUsed="1"/>
     <w:lsdException w:name="Table Grid" w:uiPriority="39"/>
+    <w:lsdException w:name="Table Theme" w:semiHidden="1" w:unhideWhenUsed="1"/>
     <w:lsdException w:name="Placeholder Text" w:semiHidden="1"/>
     <w:lsdException w:name="No Spacing" w:uiPriority="1" w:qFormat="1"/>
     <w:lsdException w:name="Light Shading" w:uiPriority="60"/>

</xml_diff>